<commit_message>
added ml notes: inductive, transductive, deductive learning
</commit_message>
<xml_diff>
--- a/ml/ML some lectures.docx
+++ b/ml/ML some lectures.docx
@@ -80,18 +80,8 @@
           <w:szCs w:val="24"/>
           <w:lang w:val="en-CA"/>
         </w:rPr>
-        <w:t xml:space="preserve">of </w:t>
-      </w:r>
-      <w:proofErr w:type="gramStart"/>
-      <w:r>
-        <w:rPr>
-          <w:sz w:val="24"/>
-          <w:szCs w:val="24"/>
-          <w:lang w:val="en-CA"/>
-        </w:rPr>
-        <w:t>data</w:t>
-      </w:r>
-      <w:proofErr w:type="gramEnd"/>
+        <w:t>of data</w:t>
+      </w:r>
     </w:p>
     <w:p>
       <w:pPr>
@@ -457,18 +447,8 @@
           <w:szCs w:val="24"/>
           <w:lang w:val="en-CA"/>
         </w:rPr>
-        <w:t xml:space="preserve">Prob/Stat: correlation coefficient, covariance, standard deviation, </w:t>
-      </w:r>
-      <w:proofErr w:type="gramStart"/>
-      <w:r>
-        <w:rPr>
-          <w:sz w:val="24"/>
-          <w:szCs w:val="24"/>
-          <w:lang w:val="en-CA"/>
-        </w:rPr>
-        <w:t>mean</w:t>
-      </w:r>
-      <w:proofErr w:type="gramEnd"/>
+        <w:t>Prob/Stat: correlation coefficient, covariance, standard deviation, mean</w:t>
+      </w:r>
     </w:p>
     <w:p>
       <w:pPr>
@@ -630,20 +610,8 @@
           <w:szCs w:val="24"/>
           <w:lang w:val="en-CA"/>
         </w:rPr>
-        <w:t xml:space="preserve">and </w:t>
-      </w:r>
-      <w:proofErr w:type="spellStart"/>
-      <w:proofErr w:type="gramStart"/>
-      <w:r>
-        <w:rPr>
-          <w:sz w:val="24"/>
-          <w:szCs w:val="24"/>
-          <w:lang w:val="en-CA"/>
-        </w:rPr>
-        <w:t>viceversa</w:t>
-      </w:r>
-      <w:proofErr w:type="spellEnd"/>
-      <w:proofErr w:type="gramEnd"/>
+        <w:t>and viceversa</w:t>
+      </w:r>
     </w:p>
     <w:p>
       <w:pPr>
@@ -779,41 +747,13 @@
           <w:lang w:val="en-CA"/>
         </w:rPr>
       </w:pPr>
-      <w:proofErr w:type="spellStart"/>
-      <w:r>
-        <w:rPr>
-          <w:sz w:val="24"/>
-          <w:szCs w:val="24"/>
-          <w:lang w:val="en-CA"/>
-        </w:rPr>
-        <w:t>Cov</w:t>
-      </w:r>
-      <w:proofErr w:type="spellEnd"/>
-      <w:r>
-        <w:rPr>
-          <w:sz w:val="24"/>
-          <w:szCs w:val="24"/>
-          <w:lang w:val="en-CA"/>
-        </w:rPr>
-        <w:t>(</w:t>
-      </w:r>
-      <w:proofErr w:type="gramStart"/>
-      <w:r>
-        <w:rPr>
-          <w:sz w:val="24"/>
-          <w:szCs w:val="24"/>
-          <w:lang w:val="en-CA"/>
-        </w:rPr>
-        <w:t>X,Y</w:t>
-      </w:r>
-      <w:proofErr w:type="gramEnd"/>
-      <w:r>
-        <w:rPr>
-          <w:sz w:val="24"/>
-          <w:szCs w:val="24"/>
-          <w:lang w:val="en-CA"/>
-        </w:rPr>
-        <w:t xml:space="preserve">) is the </w:t>
+      <w:r>
+        <w:rPr>
+          <w:sz w:val="24"/>
+          <w:szCs w:val="24"/>
+          <w:lang w:val="en-CA"/>
+        </w:rPr>
+        <w:t xml:space="preserve">Cov(X,Y) is the </w:t>
       </w:r>
       <w:r>
         <w:rPr>
@@ -1310,25 +1250,14 @@
           <w:lang w:val="en-CA"/>
         </w:rPr>
       </w:pPr>
-      <w:proofErr w:type="spellStart"/>
-      <w:r>
-        <w:rPr>
-          <w:rFonts w:cstheme="minorHAnsi"/>
-          <w:sz w:val="24"/>
-          <w:szCs w:val="24"/>
-          <w:lang w:val="en-CA"/>
-        </w:rPr>
-        <w:t>i</w:t>
-      </w:r>
-      <w:proofErr w:type="spellEnd"/>
-      <w:r>
-        <w:rPr>
-          <w:rFonts w:cstheme="minorHAnsi"/>
-          <w:sz w:val="24"/>
-          <w:szCs w:val="24"/>
-          <w:lang w:val="en-CA"/>
-        </w:rPr>
-        <w:t xml:space="preserve"> is the index of which I take x, y</w:t>
+      <w:r>
+        <w:rPr>
+          <w:rFonts w:cstheme="minorHAnsi"/>
+          <w:sz w:val="24"/>
+          <w:szCs w:val="24"/>
+          <w:lang w:val="en-CA"/>
+        </w:rPr>
+        <w:t>i is the index of which I take x, y</w:t>
       </w:r>
     </w:p>
     <w:p>
@@ -1553,35 +1482,7 @@
           <w:szCs w:val="26"/>
           <w:lang w:val="en-CA"/>
         </w:rPr>
-        <w:t xml:space="preserve"> – Hypothesis over </w:t>
-      </w:r>
-      <w:proofErr w:type="gramStart"/>
-      <w:r>
-        <w:rPr>
-          <w:rFonts w:cstheme="minorHAnsi"/>
-          <w:b/>
-          <w:bCs/>
-          <w:i/>
-          <w:iCs/>
-          <w:sz w:val="26"/>
-          <w:szCs w:val="26"/>
-          <w:lang w:val="en-CA"/>
-        </w:rPr>
-        <w:t>an</w:t>
-      </w:r>
-      <w:proofErr w:type="gramEnd"/>
-      <w:r>
-        <w:rPr>
-          <w:rFonts w:cstheme="minorHAnsi"/>
-          <w:b/>
-          <w:bCs/>
-          <w:i/>
-          <w:iCs/>
-          <w:sz w:val="26"/>
-          <w:szCs w:val="26"/>
-          <w:lang w:val="en-CA"/>
-        </w:rPr>
-        <w:t xml:space="preserve"> Hypotheses set</w:t>
+        <w:t xml:space="preserve"> – Hypothesis over an Hypotheses set</w:t>
       </w:r>
     </w:p>
     <w:p>
@@ -1718,20 +1619,8 @@
           <w:shd w:val="clear" w:color="auto" w:fill="FFFFFF"/>
           <w:lang w:val="en-CA"/>
         </w:rPr>
-        <w:t xml:space="preserve">The training data provided to the machines work as the supervisor that teaches the machines to predict the output </w:t>
-      </w:r>
-      <w:proofErr w:type="gramStart"/>
-      <w:r>
-        <w:rPr>
-          <w:rFonts w:cstheme="minorHAnsi"/>
-          <w:sz w:val="24"/>
-          <w:szCs w:val="24"/>
-          <w:shd w:val="clear" w:color="auto" w:fill="FFFFFF"/>
-          <w:lang w:val="en-CA"/>
-        </w:rPr>
-        <w:t>correctly</w:t>
-      </w:r>
-      <w:proofErr w:type="gramEnd"/>
+        <w:t>The training data provided to the machines work as the supervisor that teaches the machines to predict the output correctly</w:t>
+      </w:r>
     </w:p>
     <w:p>
       <w:pPr>
@@ -1782,19 +1671,8 @@
           <w:szCs w:val="24"/>
           <w:lang w:val="en-CA"/>
         </w:rPr>
-        <w:t xml:space="preserve">aka predict the label when given as input unseen </w:t>
-      </w:r>
-      <w:proofErr w:type="gramStart"/>
-      <w:r>
-        <w:rPr>
-          <w:rFonts w:cstheme="minorHAnsi"/>
-          <w:sz w:val="24"/>
-          <w:szCs w:val="24"/>
-          <w:lang w:val="en-CA"/>
-        </w:rPr>
-        <w:t>data</w:t>
-      </w:r>
-      <w:proofErr w:type="gramEnd"/>
+        <w:t>aka predict the label when given as input unseen data</w:t>
+      </w:r>
     </w:p>
     <w:p>
       <w:pPr>
@@ -2431,21 +2309,8 @@
           <w:szCs w:val="24"/>
           <w:lang w:val="en-CA"/>
         </w:rPr>
-        <w:t xml:space="preserve">probability </w:t>
-      </w:r>
-      <w:proofErr w:type="gramStart"/>
-      <w:r>
-        <w:rPr>
-          <w:rFonts w:cstheme="minorHAnsi"/>
-          <w:b/>
-          <w:bCs/>
-          <w:sz w:val="24"/>
-          <w:szCs w:val="24"/>
-          <w:lang w:val="en-CA"/>
-        </w:rPr>
-        <w:t>densities</w:t>
-      </w:r>
-      <w:proofErr w:type="gramEnd"/>
+        <w:t>probability densities</w:t>
+      </w:r>
     </w:p>
     <w:p>
       <w:pPr>
@@ -2554,21 +2419,8 @@
           <w:szCs w:val="24"/>
           <w:lang w:val="en-CA"/>
         </w:rPr>
-        <w:t xml:space="preserve">there isn’t any training upon a given </w:t>
-      </w:r>
-      <w:proofErr w:type="gramStart"/>
-      <w:r>
-        <w:rPr>
-          <w:rFonts w:cstheme="minorHAnsi"/>
-          <w:b/>
-          <w:bCs/>
-          <w:sz w:val="24"/>
-          <w:szCs w:val="24"/>
-          <w:lang w:val="en-CA"/>
-        </w:rPr>
-        <w:t>dataset</w:t>
-      </w:r>
-      <w:proofErr w:type="gramEnd"/>
+        <w:t>there isn’t any training upon a given dataset</w:t>
+      </w:r>
     </w:p>
     <w:p>
       <w:pPr>
@@ -2695,21 +2547,8 @@
           <w:shd w:val="clear" w:color="auto" w:fill="FFFFFF"/>
           <w:lang w:val="en-CA"/>
         </w:rPr>
-        <w:t xml:space="preserve">An association rule is an unsupervised learning method which is used for finding the relationships between variables, determining the set of items that occurs together in the </w:t>
-      </w:r>
-      <w:proofErr w:type="gramStart"/>
-      <w:r>
-        <w:rPr>
-          <w:rFonts w:cstheme="minorHAnsi"/>
-          <w:color w:val="000000"/>
-          <w:sz w:val="24"/>
-          <w:szCs w:val="24"/>
-          <w:shd w:val="clear" w:color="auto" w:fill="FFFFFF"/>
-          <w:lang w:val="en-CA"/>
-        </w:rPr>
-        <w:t>dataset</w:t>
-      </w:r>
-      <w:proofErr w:type="gramEnd"/>
+        <w:t>An association rule is an unsupervised learning method which is used for finding the relationships between variables, determining the set of items that occurs together in the dataset</w:t>
+      </w:r>
     </w:p>
     <w:p>
       <w:pPr>
@@ -2800,19 +2639,8 @@
           <w:szCs w:val="24"/>
           <w:lang w:val="en-CA"/>
         </w:rPr>
-        <w:t xml:space="preserve">A machine learning algorithm is said to have underfitting when it cannot capture the underlying trend of the data, i.e., it only performs well on training data but performs poorly on testing </w:t>
-      </w:r>
-      <w:proofErr w:type="gramStart"/>
-      <w:r>
-        <w:rPr>
-          <w:rFonts w:cstheme="minorHAnsi"/>
-          <w:sz w:val="24"/>
-          <w:szCs w:val="24"/>
-          <w:lang w:val="en-CA"/>
-        </w:rPr>
-        <w:t>data</w:t>
-      </w:r>
-      <w:proofErr w:type="gramEnd"/>
+        <w:t>A machine learning algorithm is said to have underfitting when it cannot capture the underlying trend of the data, i.e., it only performs well on training data but performs poorly on testing data</w:t>
+      </w:r>
     </w:p>
     <w:p>
       <w:pPr>
@@ -2973,6 +2801,328 @@
           </wp:inline>
         </w:drawing>
       </w:r>
+    </w:p>
+    <w:p>
+      <w:pPr>
+        <w:rPr>
+          <w:rFonts w:cstheme="minorHAnsi"/>
+          <w:b/>
+          <w:bCs/>
+          <w:sz w:val="28"/>
+          <w:szCs w:val="28"/>
+          <w:lang w:val="en-CA"/>
+        </w:rPr>
+      </w:pPr>
+    </w:p>
+    <w:p>
+      <w:pPr>
+        <w:rPr>
+          <w:rFonts w:cstheme="minorHAnsi"/>
+          <w:b/>
+          <w:bCs/>
+          <w:sz w:val="28"/>
+          <w:szCs w:val="28"/>
+          <w:lang w:val="en-CA"/>
+        </w:rPr>
+      </w:pPr>
+      <w:r>
+        <w:rPr>
+          <w:rFonts w:cstheme="minorHAnsi"/>
+          <w:b/>
+          <w:bCs/>
+          <w:sz w:val="28"/>
+          <w:szCs w:val="28"/>
+          <w:lang w:val="en-CA"/>
+        </w:rPr>
+        <w:lastRenderedPageBreak/>
+        <w:t>Inductive, Deductive and Transductive learning</w:t>
+      </w:r>
+    </w:p>
+    <w:p>
+      <w:pPr>
+        <w:rPr>
+          <w:rFonts w:cstheme="minorHAnsi"/>
+          <w:sz w:val="24"/>
+          <w:szCs w:val="24"/>
+          <w:lang w:val="en-CA"/>
+        </w:rPr>
+      </w:pPr>
+      <w:r>
+        <w:rPr>
+          <w:rFonts w:cstheme="minorHAnsi"/>
+          <w:b/>
+          <w:bCs/>
+          <w:sz w:val="24"/>
+          <w:szCs w:val="24"/>
+          <w:lang w:val="en-CA"/>
+        </w:rPr>
+        <w:t xml:space="preserve">Induction </w:t>
+      </w:r>
+      <w:r>
+        <w:rPr>
+          <w:rFonts w:cstheme="minorHAnsi"/>
+          <w:sz w:val="24"/>
+          <w:szCs w:val="24"/>
+          <w:lang w:val="en-CA"/>
+        </w:rPr>
+        <w:t>is a concept commonly present and used in traditional Supervised Learning, the reasoning from observed training cases to general rules, which are then applied to test cases</w:t>
+      </w:r>
+    </w:p>
+    <w:p>
+      <w:pPr>
+        <w:rPr>
+          <w:rFonts w:cstheme="minorHAnsi"/>
+          <w:sz w:val="24"/>
+          <w:szCs w:val="24"/>
+          <w:lang w:val="en-CA"/>
+        </w:rPr>
+      </w:pPr>
+      <w:r>
+        <w:rPr>
+          <w:rFonts w:cstheme="minorHAnsi"/>
+          <w:b/>
+          <w:bCs/>
+          <w:sz w:val="24"/>
+          <w:szCs w:val="24"/>
+          <w:lang w:val="en-CA"/>
+        </w:rPr>
+        <w:t xml:space="preserve">Induction is not truth-preserving </w:t>
+      </w:r>
+      <w:r>
+        <w:rPr>
+          <w:rFonts w:cstheme="minorHAnsi"/>
+          <w:sz w:val="24"/>
+          <w:szCs w:val="24"/>
+          <w:lang w:val="en-CA"/>
+        </w:rPr>
+        <w:t>as new knowledge can compromise old knowledge</w:t>
+      </w:r>
+    </w:p>
+    <w:p>
+      <w:pPr>
+        <w:rPr>
+          <w:rFonts w:cstheme="minorHAnsi"/>
+          <w:sz w:val="24"/>
+          <w:szCs w:val="24"/>
+          <w:lang w:val="en-CA"/>
+        </w:rPr>
+      </w:pPr>
+      <w:r>
+        <w:rPr>
+          <w:rFonts w:cstheme="minorHAnsi"/>
+          <w:sz w:val="24"/>
+          <w:szCs w:val="24"/>
+          <w:lang w:val="en-CA"/>
+        </w:rPr>
+        <w:t xml:space="preserve">However, </w:t>
+      </w:r>
+      <w:r>
+        <w:rPr>
+          <w:rFonts w:cstheme="minorHAnsi"/>
+          <w:b/>
+          <w:bCs/>
+          <w:sz w:val="24"/>
+          <w:szCs w:val="24"/>
+          <w:lang w:val="en-CA"/>
+        </w:rPr>
+        <w:t>transd</w:t>
+      </w:r>
+      <w:r>
+        <w:rPr>
+          <w:rFonts w:cstheme="minorHAnsi"/>
+          <w:b/>
+          <w:bCs/>
+          <w:sz w:val="24"/>
+          <w:szCs w:val="24"/>
+          <w:lang w:val="en-CA"/>
+        </w:rPr>
+        <w:t xml:space="preserve">uction </w:t>
+      </w:r>
+      <w:r>
+        <w:rPr>
+          <w:rFonts w:cstheme="minorHAnsi"/>
+          <w:sz w:val="24"/>
+          <w:szCs w:val="24"/>
+          <w:lang w:val="en-CA"/>
+        </w:rPr>
+        <w:t>is reasoning from observed specific training cases to specific test cases, meaning that transductive learning techniques have observed all the data beforehand (training and testing)</w:t>
+      </w:r>
+    </w:p>
+    <w:p>
+      <w:pPr>
+        <w:rPr>
+          <w:rFonts w:cstheme="minorHAnsi"/>
+          <w:sz w:val="24"/>
+          <w:szCs w:val="24"/>
+          <w:lang w:val="en-CA"/>
+        </w:rPr>
+      </w:pPr>
+      <w:r>
+        <w:rPr>
+          <w:rFonts w:cstheme="minorHAnsi"/>
+          <w:sz w:val="24"/>
+          <w:szCs w:val="24"/>
+          <w:lang w:val="en-CA"/>
+        </w:rPr>
+        <w:t>The model already encounters both the training and testing</w:t>
+      </w:r>
+      <w:r>
+        <w:rPr>
+          <w:rFonts w:cstheme="minorHAnsi"/>
+          <w:sz w:val="24"/>
+          <w:szCs w:val="24"/>
+          <w:lang w:val="en-CA"/>
+        </w:rPr>
+        <w:t xml:space="preserve">, while, under the inductive learning policy, </w:t>
+      </w:r>
+      <w:r>
+        <w:rPr>
+          <w:rFonts w:cstheme="minorHAnsi"/>
+          <w:b/>
+          <w:bCs/>
+          <w:sz w:val="24"/>
+          <w:szCs w:val="24"/>
+          <w:lang w:val="en-CA"/>
+        </w:rPr>
+        <w:t xml:space="preserve">only </w:t>
+      </w:r>
+      <w:r>
+        <w:rPr>
+          <w:rFonts w:cstheme="minorHAnsi"/>
+          <w:sz w:val="24"/>
+          <w:szCs w:val="24"/>
+          <w:lang w:val="en-CA"/>
+        </w:rPr>
+        <w:t>the training data is encountered when training the model</w:t>
+      </w:r>
+    </w:p>
+    <w:p>
+      <w:pPr>
+        <w:rPr>
+          <w:rFonts w:cstheme="minorHAnsi"/>
+          <w:sz w:val="24"/>
+          <w:szCs w:val="24"/>
+          <w:lang w:val="en-CA"/>
+        </w:rPr>
+      </w:pPr>
+      <w:r>
+        <w:rPr>
+          <w:rFonts w:cstheme="minorHAnsi"/>
+          <w:b/>
+          <w:bCs/>
+          <w:sz w:val="24"/>
+          <w:szCs w:val="24"/>
+          <w:lang w:val="en-CA"/>
+        </w:rPr>
+        <w:t xml:space="preserve">Deduction </w:t>
+      </w:r>
+      <w:r>
+        <w:rPr>
+          <w:rFonts w:cstheme="minorHAnsi"/>
+          <w:sz w:val="24"/>
+          <w:szCs w:val="24"/>
+          <w:lang w:val="en-CA"/>
+        </w:rPr>
+        <w:t>is applied to obtain generalizations from a solved example and its explanation, obtaining general knowledge from general knowledge</w:t>
+      </w:r>
+    </w:p>
+    <w:p>
+      <w:pPr>
+        <w:rPr>
+          <w:rFonts w:cstheme="minorHAnsi"/>
+          <w:sz w:val="24"/>
+          <w:szCs w:val="24"/>
+          <w:lang w:val="en-CA"/>
+        </w:rPr>
+      </w:pPr>
+      <w:r>
+        <w:rPr>
+          <w:rFonts w:cstheme="minorHAnsi"/>
+          <w:b/>
+          <w:bCs/>
+          <w:sz w:val="24"/>
+          <w:szCs w:val="24"/>
+          <w:lang w:val="en-CA"/>
+        </w:rPr>
+        <w:t>Deduction</w:t>
+      </w:r>
+      <w:r>
+        <w:rPr>
+          <w:rFonts w:cstheme="minorHAnsi"/>
+          <w:b/>
+          <w:bCs/>
+          <w:sz w:val="24"/>
+          <w:szCs w:val="24"/>
+          <w:lang w:val="en-CA"/>
+        </w:rPr>
+        <w:t xml:space="preserve"> is truth-preserving </w:t>
+      </w:r>
+      <w:r>
+        <w:rPr>
+          <w:rFonts w:cstheme="minorHAnsi"/>
+          <w:sz w:val="24"/>
+          <w:szCs w:val="24"/>
+          <w:lang w:val="en-CA"/>
+        </w:rPr>
+        <w:t>as new knowledge can</w:t>
+      </w:r>
+      <w:r>
+        <w:rPr>
+          <w:rFonts w:cstheme="minorHAnsi"/>
+          <w:sz w:val="24"/>
+          <w:szCs w:val="24"/>
+          <w:lang w:val="en-CA"/>
+        </w:rPr>
+        <w:t>not</w:t>
+      </w:r>
+      <w:r>
+        <w:rPr>
+          <w:rFonts w:cstheme="minorHAnsi"/>
+          <w:sz w:val="24"/>
+          <w:szCs w:val="24"/>
+          <w:lang w:val="en-CA"/>
+        </w:rPr>
+        <w:t xml:space="preserve"> compromise old knowledge</w:t>
+      </w:r>
+    </w:p>
+    <w:p>
+      <w:pPr>
+        <w:rPr>
+          <w:rFonts w:cstheme="minorHAnsi"/>
+          <w:sz w:val="24"/>
+          <w:szCs w:val="24"/>
+          <w:lang w:val="en-CA"/>
+        </w:rPr>
+      </w:pPr>
+      <w:r>
+        <w:rPr>
+          <w:rFonts w:cstheme="minorHAnsi"/>
+          <w:sz w:val="24"/>
+          <w:szCs w:val="24"/>
+          <w:lang w:val="en-CA"/>
+        </w:rPr>
+        <w:br w:type="page"/>
+      </w:r>
+    </w:p>
+    <w:p>
+      <w:pPr>
+        <w:rPr>
+          <w:rFonts w:cstheme="minorHAnsi"/>
+          <w:sz w:val="24"/>
+          <w:szCs w:val="24"/>
+          <w:lang w:val="en-CA"/>
+        </w:rPr>
+      </w:pPr>
+    </w:p>
+    <w:p>
+      <w:pPr>
+        <w:rPr>
+          <w:rFonts w:cstheme="minorHAnsi"/>
+          <w:sz w:val="24"/>
+          <w:szCs w:val="24"/>
+          <w:lang w:val="en-CA"/>
+        </w:rPr>
+      </w:pPr>
     </w:p>
     <w:sectPr>
       <w:pgSz w:w="11906" w:h="16838"/>
@@ -3504,7 +3654,7 @@
   <w:style w:type="paragraph" w:default="1" w:styleId="Normal">
     <w:name w:val="Normal"/>
     <w:qFormat/>
-    <w:rsid w:val="005E2D73"/>
+    <w:rsid w:val="00E25FF9"/>
   </w:style>
   <w:style w:type="character" w:default="1" w:styleId="DefaultParagraphFont">
     <w:name w:val="Default Paragraph Font"/>

</xml_diff>